<commit_message>
IDK this is a commit I guess
</commit_message>
<xml_diff>
--- a/GMap_Load_DataSet/Documentation/Metodo_de_la_Ingenieria10.docx
+++ b/GMap_Load_DataSet/Documentation/Metodo_de_la_Ingenieria10.docx
@@ -90,6 +90,7 @@
     <w:p>
       <w:pPr>
         <w:pStyle w:val="Ttulo2"/>
+        <w:spacing w:line="480" w:lineRule="auto"/>
       </w:pPr>
       <w:r>
         <w:t>Recopilación de la información necesaria</w:t>
@@ -372,6 +373,7 @@
     <w:p>
       <w:pPr>
         <w:pStyle w:val="Ttulo2"/>
+        <w:spacing w:line="480" w:lineRule="auto"/>
       </w:pPr>
       <w:bookmarkStart w:id="0" w:name="_Hlk50305442"/>
       <w:r>
@@ -381,6 +383,7 @@
     </w:p>
     <w:p>
       <w:pPr>
+        <w:spacing w:line="480" w:lineRule="auto"/>
         <w:rPr>
           <w:b/>
           <w:bCs/>
@@ -494,6 +497,7 @@
     </w:p>
     <w:p>
       <w:pPr>
+        <w:spacing w:line="480" w:lineRule="auto"/>
         <w:rPr>
           <w:b/>
           <w:bCs/>
@@ -503,6 +507,7 @@
     <w:p>
       <w:pPr>
         <w:pStyle w:val="Ttulo2"/>
+        <w:spacing w:line="480" w:lineRule="auto"/>
       </w:pPr>
       <w:r>
         <w:t xml:space="preserve">Ideas para la </w:t>
@@ -622,6 +627,7 @@
         <w:spacing w:line="480" w:lineRule="auto"/>
       </w:pPr>
       <w:r>
+        <w:lastRenderedPageBreak/>
         <w:t xml:space="preserve">Contratarlo en algún programa de </w:t>
       </w:r>
       <w:r>
@@ -649,6 +655,7 @@
           <w:ilvl w:val="0"/>
           <w:numId w:val="8"/>
         </w:numPr>
+        <w:spacing w:line="480" w:lineRule="auto"/>
       </w:pPr>
       <w:r>
         <w:t>Preguntarle al monitor</w:t>
@@ -660,15 +667,18 @@
     <w:p>
       <w:pPr>
         <w:pStyle w:val="Ttulo2"/>
+        <w:spacing w:line="480" w:lineRule="auto"/>
       </w:pPr>
       <w:bookmarkStart w:id="1" w:name="_Hlk50307590"/>
       <w:bookmarkEnd w:id="0"/>
       <w:r>
-        <w:lastRenderedPageBreak/>
         <w:t>Transición de la formulación de ideas a los diseños preliminares</w:t>
       </w:r>
     </w:p>
     <w:p>
+      <w:pPr>
+        <w:spacing w:line="480" w:lineRule="auto"/>
+      </w:pPr>
       <w:r>
         <w:t xml:space="preserve">Alternativa 1: </w:t>
       </w:r>
@@ -680,21 +690,16 @@
           <w:ilvl w:val="0"/>
           <w:numId w:val="9"/>
         </w:numPr>
-      </w:pPr>
-      <w:r>
-        <w:t xml:space="preserve">Esta alternativa es viable debido a que sigue uno de los principios de la </w:t>
-      </w:r>
-      <w:r>
-        <w:t>Ingeniería</w:t>
-      </w:r>
-      <w:r>
-        <w:t xml:space="preserve"> de Software, que es la reutilización de código ya existente</w:t>
-      </w:r>
-      <w:r>
-        <w:t>. Por tanto, esta es una alternativa mucho mas viable que construir desde 0, un sistema de procesamiento de bases de datos y visualización de estos</w:t>
-      </w:r>
-    </w:p>
-    <w:p>
+        <w:spacing w:line="480" w:lineRule="auto"/>
+      </w:pPr>
+      <w:r>
+        <w:t>Esta alternativa es viable debido a que sigue uno de los principios de la Ingeniería de Software, que es la reutilización de código ya existente. Por tanto, esta es una alternativa mucho mas viable que construir desde 0, un sistema de procesamiento de bases de datos y visualización de estos</w:t>
+      </w:r>
+    </w:p>
+    <w:p>
+      <w:pPr>
+        <w:spacing w:line="480" w:lineRule="auto"/>
+      </w:pPr>
       <w:r>
         <w:t>Alternativa 2:</w:t>
       </w:r>
@@ -706,12 +711,16 @@
           <w:ilvl w:val="0"/>
           <w:numId w:val="9"/>
         </w:numPr>
+        <w:spacing w:line="480" w:lineRule="auto"/>
       </w:pPr>
       <w:r>
         <w:t>Esta alternativa es mucho mas viable que construir el API desde 0 además el API esta provista por Google, ya que esta depurada y es mucho mas eficaz que alguna API construida por nosotros mismos, por estas razones es mejor utilizar el API de Google.</w:t>
       </w:r>
     </w:p>
     <w:p>
+      <w:pPr>
+        <w:spacing w:line="480" w:lineRule="auto"/>
+      </w:pPr>
       <w:r>
         <w:t>Alternativa 3:</w:t>
       </w:r>
@@ -719,6 +728,7 @@
     <w:p>
       <w:pPr>
         <w:pStyle w:val="Prrafodelista"/>
+        <w:spacing w:line="480" w:lineRule="auto"/>
         <w:ind w:left="1080" w:firstLine="0"/>
       </w:pPr>
       <w:r>
@@ -732,10 +742,14 @@
     <w:p>
       <w:pPr>
         <w:pStyle w:val="Prrafodelista"/>
+        <w:spacing w:line="480" w:lineRule="auto"/>
         <w:ind w:left="1080" w:firstLine="0"/>
       </w:pPr>
     </w:p>
     <w:p>
+      <w:pPr>
+        <w:spacing w:line="480" w:lineRule="auto"/>
+      </w:pPr>
       <w:r>
         <w:t>Alternativa 4:</w:t>
       </w:r>
@@ -747,8 +761,10 @@
           <w:ilvl w:val="0"/>
           <w:numId w:val="9"/>
         </w:numPr>
-      </w:pPr>
-      <w:r>
+        <w:spacing w:line="480" w:lineRule="auto"/>
+      </w:pPr>
+      <w:r>
+        <w:lastRenderedPageBreak/>
         <w:t xml:space="preserve">Esta alternativa esta estrechamente relacionada con la alternativa 1, </w:t>
       </w:r>
       <w:r>
@@ -768,6 +784,7 @@
     <w:p>
       <w:pPr>
         <w:pStyle w:val="Ttulo2"/>
+        <w:spacing w:line="480" w:lineRule="auto"/>
       </w:pPr>
       <w:r>
         <w:t>Evaluación y selección de la mejor solución</w:t>
@@ -775,6 +792,7 @@
     </w:p>
     <w:p>
       <w:pPr>
+        <w:spacing w:line="480" w:lineRule="auto"/>
         <w:rPr>
           <w:b/>
           <w:bCs/>
@@ -789,29 +807,45 @@
       </w:r>
     </w:p>
     <w:p>
+      <w:pPr>
+        <w:spacing w:line="480" w:lineRule="auto"/>
+      </w:pPr>
       <w:r>
         <w:t xml:space="preserve">La aplicación debe ser capaz de mostrar una gran cantidad de datos que se envían de forma externa. </w:t>
       </w:r>
     </w:p>
     <w:p>
+      <w:pPr>
+        <w:spacing w:line="480" w:lineRule="auto"/>
+      </w:pPr>
       <w:r>
         <w:t>[1]. La Aplicación no muestra de manera correcta la carga de datos y su visualización se da de manera incompleta y desordenada.</w:t>
       </w:r>
     </w:p>
     <w:p>
-      <w:r>
-        <w:lastRenderedPageBreak/>
+      <w:pPr>
+        <w:spacing w:line="480" w:lineRule="auto"/>
+      </w:pPr>
+      <w:r>
         <w:t>[3]. La Aplicación carga de manera correcta los datos y los muestra en una tabla. Sin embargo, la información se encuentra en desorden y no se muestra de forma clara para el usuario</w:t>
       </w:r>
     </w:p>
     <w:p>
+      <w:pPr>
+        <w:spacing w:line="480" w:lineRule="auto"/>
+      </w:pPr>
       <w:r>
         <w:t>[2]. La Aplicación carga de manera correcta los datos y los muestra en una tabla agrupando la información de manera que sea entendible para el usuario.</w:t>
       </w:r>
     </w:p>
-    <w:p/>
-    <w:p>
-      <w:pPr>
+    <w:p>
+      <w:pPr>
+        <w:spacing w:line="480" w:lineRule="auto"/>
+      </w:pPr>
+    </w:p>
+    <w:p>
+      <w:pPr>
+        <w:spacing w:line="480" w:lineRule="auto"/>
         <w:rPr>
           <w:b/>
           <w:bCs/>
@@ -826,27 +860,41 @@
       </w:r>
     </w:p>
     <w:p>
+      <w:pPr>
+        <w:spacing w:line="480" w:lineRule="auto"/>
+      </w:pPr>
       <w:r>
         <w:t>La aplicación trabaja con la información de varias ubicaciones en un mapa desplegando los datos de longitud y latitud de manera adecuada.</w:t>
       </w:r>
     </w:p>
     <w:p>
-      <w:r>
+      <w:pPr>
+        <w:spacing w:line="480" w:lineRule="auto"/>
+      </w:pPr>
+      <w:r>
+        <w:lastRenderedPageBreak/>
         <w:t>[1]. No es posible visualizar los datos en el mapa.</w:t>
       </w:r>
     </w:p>
     <w:p>
+      <w:pPr>
+        <w:spacing w:line="480" w:lineRule="auto"/>
+      </w:pPr>
       <w:r>
         <w:t>[2]. Las ubicaciones se visualizan de manera dispersa o incorrecta (incluye lugares no previstos).</w:t>
       </w:r>
     </w:p>
     <w:p>
+      <w:pPr>
+        <w:spacing w:line="480" w:lineRule="auto"/>
+      </w:pPr>
       <w:r>
         <w:t>[3]. Las ubicaciones se muestran correctamente.</w:t>
       </w:r>
     </w:p>
     <w:p>
       <w:pPr>
+        <w:spacing w:line="480" w:lineRule="auto"/>
         <w:rPr>
           <w:b/>
           <w:bCs/>
@@ -877,6 +925,9 @@
       </w:r>
     </w:p>
     <w:p>
+      <w:pPr>
+        <w:spacing w:line="480" w:lineRule="auto"/>
+      </w:pPr>
       <w:r>
         <w:t xml:space="preserve">La aplicación muestra graficas estadísticas sobre un grupo de datos las cuales deben dar información sobre los datos contenidos en el </w:t>
       </w:r>
@@ -890,16 +941,25 @@
       </w:r>
     </w:p>
     <w:p>
+      <w:pPr>
+        <w:spacing w:line="480" w:lineRule="auto"/>
+      </w:pPr>
       <w:r>
         <w:t>[1].  No se visualiza ninguna grafica con información sobre los datos.</w:t>
       </w:r>
     </w:p>
     <w:p>
+      <w:pPr>
+        <w:spacing w:line="480" w:lineRule="auto"/>
+      </w:pPr>
       <w:r>
         <w:t>[2].  Las gráficas se muestran de manera desorganizada y sus variables no son coherentes con un modelo estadístico.</w:t>
       </w:r>
     </w:p>
     <w:p>
+      <w:pPr>
+        <w:spacing w:line="480" w:lineRule="auto"/>
+      </w:pPr>
       <w:r>
         <w:t xml:space="preserve">[3].  Las gráficas muestran resultados apropiados sobre la información del </w:t>
       </w:r>
@@ -912,11 +972,19 @@
         <w:t xml:space="preserve"> y su visualización se muestra de forma ordenada.</w:t>
       </w:r>
     </w:p>
-    <w:p/>
-    <w:p/>
-    <w:p>
-      <w:pPr>
-        <w:spacing w:before="0" w:after="160"/>
+    <w:p>
+      <w:pPr>
+        <w:spacing w:line="480" w:lineRule="auto"/>
+      </w:pPr>
+    </w:p>
+    <w:p>
+      <w:pPr>
+        <w:spacing w:line="480" w:lineRule="auto"/>
+      </w:pPr>
+    </w:p>
+    <w:p>
+      <w:pPr>
+        <w:spacing w:before="0" w:after="160" w:line="480" w:lineRule="auto"/>
         <w:ind w:firstLine="0"/>
       </w:pPr>
       <w:r>
@@ -942,6 +1010,7 @@
           </w:tcPr>
           <w:p>
             <w:pPr>
+              <w:spacing w:line="480" w:lineRule="auto"/>
               <w:ind w:firstLine="0"/>
               <w:jc w:val="center"/>
               <w:rPr>
@@ -965,6 +1034,7 @@
           </w:tcPr>
           <w:p>
             <w:pPr>
+              <w:spacing w:line="480" w:lineRule="auto"/>
               <w:ind w:firstLine="0"/>
               <w:jc w:val="center"/>
               <w:rPr>
@@ -1004,6 +1074,7 @@
           </w:tcPr>
           <w:p>
             <w:pPr>
+              <w:spacing w:line="480" w:lineRule="auto"/>
               <w:ind w:firstLine="0"/>
               <w:jc w:val="center"/>
               <w:rPr>
@@ -1026,6 +1097,7 @@
           </w:tcPr>
           <w:p>
             <w:pPr>
+              <w:spacing w:line="480" w:lineRule="auto"/>
               <w:ind w:firstLine="0"/>
               <w:jc w:val="center"/>
               <w:rPr>
@@ -1038,21 +1110,7 @@
                 <w:b/>
                 <w:bCs/>
               </w:rPr>
-              <w:t xml:space="preserve">Criterio 3 Visualización de un </w:t>
-            </w:r>
-            <w:r>
-              <w:rPr>
-                <w:b/>
-                <w:bCs/>
-              </w:rPr>
-              <w:t>Gráfico</w:t>
-            </w:r>
-            <w:r>
-              <w:rPr>
-                <w:b/>
-                <w:bCs/>
-              </w:rPr>
-              <w:t xml:space="preserve"> de un grupo de datos.</w:t>
+              <w:t>Criterio 3 Visualización de un Gráfico de un grupo de datos.</w:t>
             </w:r>
           </w:p>
         </w:tc>
@@ -1064,6 +1122,7 @@
           </w:tcPr>
           <w:p>
             <w:pPr>
+              <w:spacing w:line="480" w:lineRule="auto"/>
               <w:ind w:firstLine="0"/>
             </w:pPr>
             <w:r>
@@ -1077,6 +1136,7 @@
           </w:tcPr>
           <w:p>
             <w:pPr>
+              <w:spacing w:line="480" w:lineRule="auto"/>
               <w:ind w:firstLine="0"/>
             </w:pPr>
             <w:r>
@@ -1090,6 +1150,7 @@
           </w:tcPr>
           <w:p>
             <w:pPr>
+              <w:spacing w:line="480" w:lineRule="auto"/>
               <w:ind w:firstLine="0"/>
             </w:pPr>
             <w:r>
@@ -1103,6 +1164,7 @@
           </w:tcPr>
           <w:p>
             <w:pPr>
+              <w:spacing w:line="480" w:lineRule="auto"/>
               <w:ind w:firstLine="0"/>
             </w:pPr>
             <w:r>
@@ -1118,6 +1180,7 @@
           </w:tcPr>
           <w:p>
             <w:pPr>
+              <w:spacing w:line="480" w:lineRule="auto"/>
               <w:ind w:firstLine="0"/>
             </w:pPr>
             <w:r>
@@ -1131,6 +1194,7 @@
           </w:tcPr>
           <w:p>
             <w:pPr>
+              <w:spacing w:line="480" w:lineRule="auto"/>
               <w:ind w:firstLine="0"/>
             </w:pPr>
             <w:r>
@@ -1144,6 +1208,7 @@
           </w:tcPr>
           <w:p>
             <w:pPr>
+              <w:spacing w:line="480" w:lineRule="auto"/>
               <w:ind w:firstLine="0"/>
             </w:pPr>
             <w:r>
@@ -1157,6 +1222,7 @@
           </w:tcPr>
           <w:p>
             <w:pPr>
+              <w:spacing w:line="480" w:lineRule="auto"/>
               <w:ind w:firstLine="0"/>
             </w:pPr>
             <w:r>
@@ -1172,6 +1238,7 @@
           </w:tcPr>
           <w:p>
             <w:pPr>
+              <w:spacing w:line="480" w:lineRule="auto"/>
               <w:ind w:firstLine="0"/>
             </w:pPr>
             <w:r>
@@ -1185,6 +1252,7 @@
           </w:tcPr>
           <w:p>
             <w:pPr>
+              <w:spacing w:line="480" w:lineRule="auto"/>
               <w:ind w:firstLine="0"/>
             </w:pPr>
             <w:r>
@@ -1198,6 +1266,7 @@
           </w:tcPr>
           <w:p>
             <w:pPr>
+              <w:spacing w:line="480" w:lineRule="auto"/>
               <w:ind w:firstLine="0"/>
             </w:pPr>
             <w:r>
@@ -1211,6 +1280,7 @@
           </w:tcPr>
           <w:p>
             <w:pPr>
+              <w:spacing w:line="480" w:lineRule="auto"/>
               <w:ind w:firstLine="0"/>
             </w:pPr>
             <w:r>
@@ -1226,6 +1296,7 @@
           </w:tcPr>
           <w:p>
             <w:pPr>
+              <w:spacing w:line="480" w:lineRule="auto"/>
               <w:ind w:firstLine="0"/>
             </w:pPr>
             <w:r>
@@ -1239,6 +1310,7 @@
           </w:tcPr>
           <w:p>
             <w:pPr>
+              <w:spacing w:line="480" w:lineRule="auto"/>
               <w:ind w:firstLine="0"/>
             </w:pPr>
             <w:r>
@@ -1252,6 +1324,7 @@
           </w:tcPr>
           <w:p>
             <w:pPr>
+              <w:spacing w:line="480" w:lineRule="auto"/>
               <w:ind w:firstLine="0"/>
             </w:pPr>
             <w:r>
@@ -1265,6 +1338,7 @@
           </w:tcPr>
           <w:p>
             <w:pPr>
+              <w:spacing w:line="480" w:lineRule="auto"/>
               <w:ind w:firstLine="0"/>
             </w:pPr>
             <w:r>
@@ -1276,6 +1350,7 @@
     </w:tbl>
     <w:p>
       <w:pPr>
+        <w:spacing w:line="480" w:lineRule="auto"/>
         <w:rPr>
           <w:b/>
           <w:bCs/>
@@ -1303,6 +1378,7 @@
           <w:ilvl w:val="0"/>
           <w:numId w:val="9"/>
         </w:numPr>
+        <w:spacing w:line="480" w:lineRule="auto"/>
         <w:rPr>
           <w:b/>
           <w:bCs/>
@@ -1346,6 +1422,7 @@
     </w:p>
     <w:p>
       <w:pPr>
+        <w:spacing w:line="480" w:lineRule="auto"/>
         <w:rPr>
           <w:b/>
           <w:bCs/>
@@ -1356,18 +1433,15 @@
           <w:b/>
           <w:bCs/>
         </w:rPr>
-        <w:t>Visualización</w:t>
-      </w:r>
-      <w:r>
-        <w:rPr>
-          <w:b/>
-          <w:bCs/>
-        </w:rPr>
-        <w:t xml:space="preserve"> de los datos</w:t>
-      </w:r>
-    </w:p>
-    <w:p>
-      <w:r>
+        <w:t>Visualización de los datos</w:t>
+      </w:r>
+    </w:p>
+    <w:p>
+      <w:pPr>
+        <w:spacing w:line="480" w:lineRule="auto"/>
+      </w:pPr>
+      <w:r>
+        <w:lastRenderedPageBreak/>
         <w:t>Se decidió utilizar un .</w:t>
       </w:r>
       <w:proofErr w:type="spellStart"/>
@@ -1395,6 +1469,7 @@
     <w:p>
       <w:pPr>
         <w:pStyle w:val="Ttulo2"/>
+        <w:spacing w:line="480" w:lineRule="auto"/>
       </w:pPr>
       <w:r>
         <w:t>Modelo de software</w:t>
@@ -1402,6 +1477,7 @@
     </w:p>
     <w:p>
       <w:pPr>
+        <w:spacing w:line="480" w:lineRule="auto"/>
         <w:rPr>
           <w:u w:val="single"/>
         </w:rPr>
@@ -1436,24 +1512,47 @@
     </w:p>
     <w:p>
       <w:pPr>
-        <w:rPr>
-          <w:u w:val="single"/>
-        </w:rPr>
-      </w:pPr>
-    </w:p>
-    <w:p/>
-    <w:p>
-      <w:pPr>
         <w:pStyle w:val="Ttulo2"/>
       </w:pPr>
-      <w:r>
-        <w:lastRenderedPageBreak/>
+      <w:hyperlink r:id="rId6" w:history="1">
+        <w:r>
+          <w:rPr>
+            <w:rStyle w:val="Hipervnculo"/>
+          </w:rPr>
+          <w:t>V</w:t>
+        </w:r>
+        <w:r>
+          <w:rPr>
+            <w:rStyle w:val="Hipervnculo"/>
+          </w:rPr>
+          <w:t>i</w:t>
+        </w:r>
+        <w:r>
+          <w:rPr>
+            <w:rStyle w:val="Hipervnculo"/>
+          </w:rPr>
+          <w:t>deo</w:t>
+        </w:r>
+      </w:hyperlink>
+    </w:p>
+    <w:p>
+      <w:pPr>
+        <w:spacing w:line="480" w:lineRule="auto"/>
+      </w:pPr>
+    </w:p>
+    <w:p>
+      <w:pPr>
+        <w:pStyle w:val="Ttulo2"/>
+        <w:spacing w:line="480" w:lineRule="auto"/>
+      </w:pPr>
+      <w:r>
         <w:t xml:space="preserve">Diagramas     </w:t>
       </w:r>
     </w:p>
     <w:p>
       <w:pPr>
         <w:pStyle w:val="Ttulo2"/>
+        <w:spacing w:line="480" w:lineRule="auto"/>
       </w:pPr>
       <w:r>
         <w:t xml:space="preserve">     </w:t>
@@ -1461,6 +1560,7 @@
     </w:p>
     <w:p>
       <w:pPr>
+        <w:spacing w:line="480" w:lineRule="auto"/>
         <w:ind w:firstLine="0"/>
         <w:rPr>
           <w:b/>
@@ -1470,6 +1570,7 @@
     </w:p>
     <w:p>
       <w:pPr>
+        <w:spacing w:line="480" w:lineRule="auto"/>
         <w:ind w:firstLine="0"/>
         <w:rPr>
           <w:b/>
@@ -1479,6 +1580,7 @@
     </w:p>
     <w:p>
       <w:pPr>
+        <w:spacing w:line="480" w:lineRule="auto"/>
         <w:ind w:firstLine="0"/>
         <w:rPr>
           <w:b/>
@@ -1495,7 +1597,7 @@
     </w:p>
     <w:p>
       <w:pPr>
-        <w:spacing w:before="0" w:after="160"/>
+        <w:spacing w:before="0" w:after="160" w:line="480" w:lineRule="auto"/>
         <w:ind w:firstLine="0"/>
         <w:rPr>
           <w:b/>
@@ -1512,6 +1614,7 @@
     </w:p>
     <w:p>
       <w:pPr>
+        <w:spacing w:line="480" w:lineRule="auto"/>
         <w:ind w:firstLine="0"/>
         <w:rPr>
           <w:b/>
@@ -1543,7 +1646,7 @@
                     </pic:cNvPicPr>
                   </pic:nvPicPr>
                   <pic:blipFill>
-                    <a:blip r:embed="rId6">
+                    <a:blip r:embed="rId7">
                       <a:extLst>
                         <a:ext uri="{28A0092B-C50C-407E-A947-70E740481C1C}">
                           <a14:useLocalDpi xmlns:a14="http://schemas.microsoft.com/office/drawing/2010/main" val="0"/>
@@ -1577,7 +1680,7 @@
     </w:p>
     <w:p>
       <w:pPr>
-        <w:spacing w:before="0" w:after="160"/>
+        <w:spacing w:before="0" w:after="160" w:line="480" w:lineRule="auto"/>
         <w:ind w:firstLine="0"/>
         <w:rPr>
           <w:b/>
@@ -1595,6 +1698,7 @@
     <w:p>
       <w:pPr>
         <w:pStyle w:val="Ttulo2"/>
+        <w:spacing w:line="480" w:lineRule="auto"/>
       </w:pPr>
       <w:r>
         <w:lastRenderedPageBreak/>
@@ -1604,6 +1708,7 @@
     <w:p>
       <w:pPr>
         <w:pStyle w:val="Ttulo2"/>
+        <w:spacing w:line="480" w:lineRule="auto"/>
       </w:pPr>
       <w:r>
         <w:t>Bibliografía</w:t>
@@ -1628,7 +1733,11 @@
         </w:rPr>
       </w:sdtEndPr>
       <w:sdtContent>
-        <w:p/>
+        <w:p>
+          <w:pPr>
+            <w:spacing w:line="480" w:lineRule="auto"/>
+          </w:pPr>
+        </w:p>
         <w:sdt>
           <w:sdtPr>
             <w:id w:val="-573587230"/>
@@ -1638,6 +1747,7 @@
           <w:sdtContent>
             <w:p>
               <w:pPr>
+                <w:spacing w:line="480" w:lineRule="auto"/>
                 <w:rPr>
                   <w:noProof/>
                   <w:szCs w:val="24"/>
@@ -1675,6 +1785,7 @@
             </w:p>
             <w:p>
               <w:pPr>
+                <w:spacing w:line="480" w:lineRule="auto"/>
                 <w:rPr>
                   <w:noProof/>
                 </w:rPr>
@@ -1702,6 +1813,7 @@
             </w:p>
             <w:p>
               <w:pPr>
+                <w:spacing w:line="480" w:lineRule="auto"/>
                 <w:rPr>
                   <w:noProof/>
                 </w:rPr>
@@ -1728,6 +1840,9 @@
               </w:r>
             </w:p>
             <w:p>
+              <w:pPr>
+                <w:spacing w:line="480" w:lineRule="auto"/>
+              </w:pPr>
               <w:r>
                 <w:rPr>
                   <w:b/>
@@ -1740,10 +1855,14 @@
         </w:sdt>
       </w:sdtContent>
     </w:sdt>
-    <w:p/>
-    <w:p>
-      <w:pPr>
-        <w:spacing w:before="0" w:after="160"/>
+    <w:p>
+      <w:pPr>
+        <w:spacing w:line="480" w:lineRule="auto"/>
+      </w:pPr>
+    </w:p>
+    <w:p>
+      <w:pPr>
+        <w:spacing w:before="0" w:after="160" w:line="480" w:lineRule="auto"/>
         <w:ind w:firstLine="0"/>
       </w:pPr>
       <w:r>
@@ -1751,12 +1870,19 @@
       </w:r>
     </w:p>
     <w:p>
+      <w:pPr>
+        <w:spacing w:line="480" w:lineRule="auto"/>
+      </w:pPr>
       <w:r>
         <w:lastRenderedPageBreak/>
         <w:t>+</w:t>
       </w:r>
     </w:p>
-    <w:p/>
+    <w:p>
+      <w:pPr>
+        <w:spacing w:line="480" w:lineRule="auto"/>
+      </w:pPr>
+    </w:p>
     <w:sectPr>
       <w:pgSz w:w="12240" w:h="15840"/>
       <w:pgMar w:top="1440" w:right="1440" w:bottom="1440" w:left="1440" w:header="708" w:footer="708" w:gutter="0"/>
@@ -3295,6 +3421,41 @@
       </w:tblBorders>
     </w:tblPr>
   </w:style>
+  <w:style w:type="character" w:styleId="Hipervnculo">
+    <w:name w:val="Hyperlink"/>
+    <w:basedOn w:val="Fuentedeprrafopredeter"/>
+    <w:uiPriority w:val="99"/>
+    <w:unhideWhenUsed/>
+    <w:rsid w:val="009A03A0"/>
+    <w:rPr>
+      <w:color w:val="0563C1" w:themeColor="hyperlink"/>
+      <w:u w:val="single"/>
+    </w:rPr>
+  </w:style>
+  <w:style w:type="character" w:styleId="Mencinsinresolver">
+    <w:name w:val="Unresolved Mention"/>
+    <w:basedOn w:val="Fuentedeprrafopredeter"/>
+    <w:uiPriority w:val="99"/>
+    <w:semiHidden/>
+    <w:unhideWhenUsed/>
+    <w:rsid w:val="009A03A0"/>
+    <w:rPr>
+      <w:color w:val="605E5C"/>
+      <w:shd w:val="clear" w:color="auto" w:fill="E1DFDD"/>
+    </w:rPr>
+  </w:style>
+  <w:style w:type="character" w:styleId="Hipervnculovisitado">
+    <w:name w:val="FollowedHyperlink"/>
+    <w:basedOn w:val="Fuentedeprrafopredeter"/>
+    <w:uiPriority w:val="99"/>
+    <w:semiHidden/>
+    <w:unhideWhenUsed/>
+    <w:rsid w:val="009A03A0"/>
+    <w:rPr>
+      <w:color w:val="954F72" w:themeColor="followedHyperlink"/>
+      <w:u w:val="single"/>
+    </w:rPr>
+  </w:style>
 </w:styles>
 </file>
 

</xml_diff>